<commit_message>
Update Disaster Tweets Proposal.docx
</commit_message>
<xml_diff>
--- a/Disaster Tweets Proposal.docx
+++ b/Disaster Tweets Proposal.docx
@@ -1,6 +1,6 @@
 
 <file path=word/document.xml><?xml version="1.0" encoding="utf-8"?>
-<w:document xmlns:wpc="http://schemas.microsoft.com/office/word/2010/wordprocessingCanvas" xmlns:cx="http://schemas.microsoft.com/office/drawing/2014/chartex" xmlns:cx1="http://schemas.microsoft.com/office/drawing/2015/9/8/chartex" xmlns:cx2="http://schemas.microsoft.com/office/drawing/2015/10/21/chartex" xmlns:cx3="http://schemas.microsoft.com/office/drawing/2016/5/9/chartex" xmlns:cx4="http://schemas.microsoft.com/office/drawing/2016/5/10/chartex" xmlns:cx5="http://schemas.microsoft.com/office/drawing/2016/5/11/chartex" xmlns:cx6="http://schemas.microsoft.com/office/drawing/2016/5/12/chartex" xmlns:cx7="http://schemas.microsoft.com/office/drawing/2016/5/13/chartex" xmlns:cx8="http://schemas.microsoft.com/office/drawing/2016/5/14/chartex" xmlns:mc="http://schemas.openxmlformats.org/markup-compatibility/2006" xmlns:aink="http://schemas.microsoft.com/office/drawing/2016/ink" xmlns:am3d="http://schemas.microsoft.com/office/drawing/2017/model3d" xmlns:o="urn:schemas-microsoft-com:office:office" xmlns:r="http://schemas.openxmlformats.org/officeDocument/2006/relationships" xmlns:m="http://schemas.openxmlformats.org/officeDocument/2006/math" xmlns:v="urn:schemas-microsoft-com:vml" xmlns:wp14="http://schemas.microsoft.com/office/word/2010/wordprocessingDrawing" xmlns:wp="http://schemas.openxmlformats.org/drawingml/2006/wordprocessingDrawing" xmlns:w10="urn:schemas-microsoft-com:office:word" xmlns:w="http://schemas.openxmlformats.org/wordprocessingml/2006/main" xmlns:w14="http://schemas.microsoft.com/office/word/2010/wordml" xmlns:w15="http://schemas.microsoft.com/office/word/2012/wordml" xmlns:w16cid="http://schemas.microsoft.com/office/word/2016/wordml/cid" xmlns:w16se="http://schemas.microsoft.com/office/word/2015/wordml/symex" xmlns:wpg="http://schemas.microsoft.com/office/word/2010/wordprocessingGroup" xmlns:wpi="http://schemas.microsoft.com/office/word/2010/wordprocessingInk" xmlns:wne="http://schemas.microsoft.com/office/word/2006/wordml" xmlns:wps="http://schemas.microsoft.com/office/word/2010/wordprocessingShape" mc:Ignorable="w14 w15 w16se w16cid wp14">
+<w:document xmlns:wpc="http://schemas.microsoft.com/office/word/2010/wordprocessingCanvas" xmlns:cx="http://schemas.microsoft.com/office/drawing/2014/chartex" xmlns:cx1="http://schemas.microsoft.com/office/drawing/2015/9/8/chartex" xmlns:cx2="http://schemas.microsoft.com/office/drawing/2015/10/21/chartex" xmlns:cx3="http://schemas.microsoft.com/office/drawing/2016/5/9/chartex" xmlns:cx4="http://schemas.microsoft.com/office/drawing/2016/5/10/chartex" xmlns:cx5="http://schemas.microsoft.com/office/drawing/2016/5/11/chartex" xmlns:cx6="http://schemas.microsoft.com/office/drawing/2016/5/12/chartex" xmlns:cx7="http://schemas.microsoft.com/office/drawing/2016/5/13/chartex" xmlns:cx8="http://schemas.microsoft.com/office/drawing/2016/5/14/chartex" xmlns:mc="http://schemas.openxmlformats.org/markup-compatibility/2006" xmlns:aink="http://schemas.microsoft.com/office/drawing/2016/ink" xmlns:am3d="http://schemas.microsoft.com/office/drawing/2017/model3d" xmlns:o="urn:schemas-microsoft-com:office:office" xmlns:r="http://schemas.openxmlformats.org/officeDocument/2006/relationships" xmlns:m="http://schemas.openxmlformats.org/officeDocument/2006/math" xmlns:v="urn:schemas-microsoft-com:vml" xmlns:wp14="http://schemas.microsoft.com/office/word/2010/wordprocessingDrawing" xmlns:wp="http://schemas.openxmlformats.org/drawingml/2006/wordprocessingDrawing" xmlns:w10="urn:schemas-microsoft-com:office:word" xmlns:w="http://schemas.openxmlformats.org/wordprocessingml/2006/main" xmlns:w14="http://schemas.microsoft.com/office/word/2010/wordml" xmlns:w15="http://schemas.microsoft.com/office/word/2012/wordml" xmlns:w16cex="http://schemas.microsoft.com/office/word/2018/wordml/cex" xmlns:w16cid="http://schemas.microsoft.com/office/word/2016/wordml/cid" xmlns:w16="http://schemas.microsoft.com/office/word/2018/wordml" xmlns:w16se="http://schemas.microsoft.com/office/word/2015/wordml/symex" xmlns:wpg="http://schemas.microsoft.com/office/word/2010/wordprocessingGroup" xmlns:wpi="http://schemas.microsoft.com/office/word/2010/wordprocessingInk" xmlns:wne="http://schemas.microsoft.com/office/word/2006/wordml" xmlns:wps="http://schemas.microsoft.com/office/word/2010/wordprocessingShape" mc:Ignorable="w14 w15 w16se w16cid w16 w16cex wp14">
   <w:body>
     <w:p>
       <w:pPr>
@@ -321,21 +321,7 @@
             <w:rStyle w:val="Hyperlink"/>
             <w:shd w:val="clear" w:color="auto" w:fill="FFFFFF"/>
           </w:rPr>
-          <w:t>https://medium.com/real-or-not-nlp-with-disaster-tweets/real-or-not-nlp-with-disaster-tweets-a-data-science-capstone-project-fa</w:t>
-        </w:r>
-        <w:r>
-          <w:rPr>
-            <w:rStyle w:val="Hyperlink"/>
-            <w:shd w:val="clear" w:color="auto" w:fill="FFFFFF"/>
-          </w:rPr>
-          <w:t>f</w:t>
-        </w:r>
-        <w:r>
-          <w:rPr>
-            <w:rStyle w:val="Hyperlink"/>
-            <w:shd w:val="clear" w:color="auto" w:fill="FFFFFF"/>
-          </w:rPr>
-          <w:t>a6c35c16f</w:t>
+          <w:t>https://medium.com/real-or-not-nlp-with-disaster-tweets/real-or-not-nlp-with-disaster-tweets-a-data-science-capstone-project-fafa6c35c16f</w:t>
         </w:r>
       </w:hyperlink>
     </w:p>
@@ -377,7 +363,23 @@
           <w:color w:val="333333"/>
           <w:shd w:val="clear" w:color="auto" w:fill="FFFFFF"/>
         </w:rPr>
-        <w:t xml:space="preserve">Stowe, K., Paul, M., Palmer, M., Palen, L., &amp; Anderson, K. (n.d.). Identifying and Categorizing Disaster Related Tweets. Retrieved from </w:t>
+        <w:t xml:space="preserve">Stowe, K., Paul, M., Palmer, M., </w:t>
+      </w:r>
+      <w:proofErr w:type="spellStart"/>
+      <w:r>
+        <w:rPr>
+          <w:color w:val="333333"/>
+          <w:shd w:val="clear" w:color="auto" w:fill="FFFFFF"/>
+        </w:rPr>
+        <w:t>Palen</w:t>
+      </w:r>
+      <w:proofErr w:type="spellEnd"/>
+      <w:r>
+        <w:rPr>
+          <w:color w:val="333333"/>
+          <w:shd w:val="clear" w:color="auto" w:fill="FFFFFF"/>
+        </w:rPr>
+        <w:t xml:space="preserve">, L., &amp; Anderson, K. (n.d.). Identifying and Categorizing Disaster Related Tweets. Retrieved from </w:t>
       </w:r>
       <w:hyperlink r:id="rId13" w:history="1">
         <w:r>
@@ -385,21 +387,7 @@
             <w:rStyle w:val="Hyperlink"/>
             <w:shd w:val="clear" w:color="auto" w:fill="FFFFFF"/>
           </w:rPr>
-          <w:t>https://cmc</w:t>
-        </w:r>
-        <w:r>
-          <w:rPr>
-            <w:rStyle w:val="Hyperlink"/>
-            <w:shd w:val="clear" w:color="auto" w:fill="FFFFFF"/>
-          </w:rPr>
-          <w:t>i</w:t>
-        </w:r>
-        <w:r>
-          <w:rPr>
-            <w:rStyle w:val="Hyperlink"/>
-            <w:shd w:val="clear" w:color="auto" w:fill="FFFFFF"/>
-          </w:rPr>
-          <w:t>.colorado.edu/~mpaul/files/socialnlp16_disasters.pdf</w:t>
+          <w:t>https://cmci.colorado.edu/~mpaul/files/socialnlp16_disasters.pdf</w:t>
         </w:r>
       </w:hyperlink>
     </w:p>
@@ -411,12 +399,21 @@
           <w:shd w:val="clear" w:color="auto" w:fill="FFFFFF"/>
         </w:rPr>
       </w:pPr>
+      <w:proofErr w:type="spellStart"/>
       <w:r>
         <w:rPr>
           <w:color w:val="333333"/>
           <w:shd w:val="clear" w:color="auto" w:fill="FFFFFF"/>
         </w:rPr>
-        <w:t xml:space="preserve">Geitgey, A. (2019, September 30). Natural Language Processing is Fun! Retrieved from </w:t>
+        <w:t>Geitgey</w:t>
+      </w:r>
+      <w:proofErr w:type="spellEnd"/>
+      <w:r>
+        <w:rPr>
+          <w:color w:val="333333"/>
+          <w:shd w:val="clear" w:color="auto" w:fill="FFFFFF"/>
+        </w:rPr>
+        <w:t xml:space="preserve">, A. (2019, September 30). Natural Language Processing is Fun! Retrieved from </w:t>
       </w:r>
       <w:hyperlink r:id="rId14" w:history="1">
         <w:r>
@@ -467,7 +464,23 @@
           <w:shd w:val="clear" w:color="auto" w:fill="FFFFFF"/>
         </w:rPr>
         <w:lastRenderedPageBreak/>
-        <w:t>Hernandez-Suarez, A., Sanchez-Perez, G., Toscano-Medina, K., Perez-Meana, H., Portillo-Portillo, J., And Luis, V. S., &amp; Javier García Villalba, L. (2019, April 11). Using Twitter Data to Monitor Natural Disaster Social Dynamics: A Recurrent Neural Network Approach with Word Embeddings and Kernel Density Estimation. Retrieved from https://www.ncbi.nlm.nih.gov/pmc/articles/PMC6484392/</w:t>
+        <w:t xml:space="preserve">Hernandez-Suarez, A., Sanchez-Perez, G., Toscano-Medina, K., Perez-Meana, H., Portillo-Portillo, J., And Luis, V. S., &amp; Javier García </w:t>
+      </w:r>
+      <w:proofErr w:type="spellStart"/>
+      <w:r>
+        <w:rPr>
+          <w:color w:val="333333"/>
+          <w:shd w:val="clear" w:color="auto" w:fill="FFFFFF"/>
+        </w:rPr>
+        <w:t>Villalba</w:t>
+      </w:r>
+      <w:proofErr w:type="spellEnd"/>
+      <w:r>
+        <w:rPr>
+          <w:color w:val="333333"/>
+          <w:shd w:val="clear" w:color="auto" w:fill="FFFFFF"/>
+        </w:rPr>
+        <w:t>, L. (2019, April 11). Using Twitter Data to Monitor Natural Disaster Social Dynamics: A Recurrent Neural Network Approach with Word Embeddings and Kernel Density Estimation. Retrieved from https://www.ncbi.nlm.nih.gov/pmc/articles/PMC6484392/</w:t>
       </w:r>
     </w:p>
     <w:p>
@@ -665,7 +678,23 @@
           <w:rStyle w:val="IntenseEmphasis"/>
           <w:rFonts w:cs="Times New Roman"/>
         </w:rPr>
-        <w:t xml:space="preserve"> Benefits? Why analyze these data?</w:t>
+        <w:t xml:space="preserve"> Benefits? Why </w:t>
+      </w:r>
+      <w:proofErr w:type="gramStart"/>
+      <w:r>
+        <w:rPr>
+          <w:rStyle w:val="IntenseEmphasis"/>
+          <w:rFonts w:cs="Times New Roman"/>
+        </w:rPr>
+        <w:t>analyze</w:t>
+      </w:r>
+      <w:proofErr w:type="gramEnd"/>
+      <w:r>
+        <w:rPr>
+          <w:rStyle w:val="IntenseEmphasis"/>
+          <w:rFonts w:cs="Times New Roman"/>
+        </w:rPr>
+        <w:t xml:space="preserve"> these data?</w:t>
       </w:r>
     </w:p>
     <w:p>
@@ -691,52 +720,76 @@
       <w:pPr>
         <w:rPr>
           <w:bCs/>
-          <w:highlight w:val="yellow"/>
-        </w:rPr>
-      </w:pPr>
-      <w:r>
-        <w:rPr>
-          <w:bCs/>
-          <w:highlight w:val="yellow"/>
-        </w:rPr>
-        <w:t>We</w:t>
-      </w:r>
-      <w:r>
-        <w:rPr>
-          <w:bCs/>
-          <w:highlight w:val="yellow"/>
-        </w:rPr>
-        <w:t xml:space="preserve"> plan to analyze this data by </w:t>
-      </w:r>
-      <w:r>
-        <w:rPr>
-          <w:bCs/>
-          <w:highlight w:val="yellow"/>
-        </w:rPr>
-        <w:t>visualizing the nutritional information, categorizing cereals, and using clustering techniques to identify similarities</w:t>
-      </w:r>
-      <w:r>
-        <w:rPr>
-          <w:bCs/>
-          <w:highlight w:val="yellow"/>
-        </w:rPr>
-        <w:t>.</w:t>
-      </w:r>
-      <w:r>
-        <w:rPr>
-          <w:bCs/>
-          <w:highlight w:val="yellow"/>
-        </w:rPr>
-        <w:t xml:space="preserve"> Our research questions include:</w:t>
-      </w:r>
-    </w:p>
-    <w:p>
-      <w:pPr>
-        <w:rPr>
-          <w:bCs/>
-          <w:highlight w:val="yellow"/>
-        </w:rPr>
-      </w:pPr>
+        </w:rPr>
+      </w:pPr>
+      <w:r>
+        <w:rPr>
+          <w:bCs/>
+        </w:rPr>
+        <w:t>We intend to</w:t>
+      </w:r>
+      <w:r>
+        <w:rPr>
+          <w:bCs/>
+        </w:rPr>
+        <w:t xml:space="preserve"> analyze this dataset by determining the structure of the tweets, cleaning</w:t>
+      </w:r>
+      <w:r>
+        <w:rPr>
+          <w:bCs/>
+        </w:rPr>
+        <w:t xml:space="preserve"> </w:t>
+      </w:r>
+      <w:r>
+        <w:rPr>
+          <w:bCs/>
+        </w:rPr>
+        <w:t xml:space="preserve">them to account for special symbols, </w:t>
+      </w:r>
+      <w:proofErr w:type="spellStart"/>
+      <w:r>
+        <w:rPr>
+          <w:bCs/>
+        </w:rPr>
+        <w:t>stopwords</w:t>
+      </w:r>
+      <w:proofErr w:type="spellEnd"/>
+      <w:r>
+        <w:rPr>
+          <w:bCs/>
+        </w:rPr>
+        <w:t>, and any other content that we believe might misconstrue the context of the tweet</w:t>
+      </w:r>
+      <w:r>
+        <w:rPr>
+          <w:bCs/>
+        </w:rPr>
+        <w:t xml:space="preserve">, and tokenizing the phrases to </w:t>
+      </w:r>
+      <w:r>
+        <w:rPr>
+          <w:bCs/>
+        </w:rPr>
+        <w:t xml:space="preserve">obtain the </w:t>
+      </w:r>
+      <w:r>
+        <w:rPr>
+          <w:bCs/>
+        </w:rPr>
+        <w:t>meaning</w:t>
+      </w:r>
+      <w:r>
+        <w:rPr>
+          <w:bCs/>
+        </w:rPr>
+        <w:t xml:space="preserve">. </w:t>
+      </w:r>
+      <w:r>
+        <w:rPr>
+          <w:bCs/>
+        </w:rPr>
+        <w:t>Our research questions include:</w:t>
+      </w:r>
     </w:p>
     <w:p>
       <w:pPr>
@@ -747,15 +800,13 @@
         </w:numPr>
         <w:rPr>
           <w:bCs/>
-          <w:highlight w:val="yellow"/>
-        </w:rPr>
-      </w:pPr>
-      <w:r>
-        <w:rPr>
-          <w:bCs/>
-          <w:highlight w:val="yellow"/>
-        </w:rPr>
-        <w:t>What determines a “healthy” cereal?</w:t>
+        </w:rPr>
+      </w:pPr>
+      <w:r>
+        <w:rPr>
+          <w:bCs/>
+        </w:rPr>
+        <w:t>Can we tell the difference between a tweet that involves a natural disaster, and one that is a figure of speech?</w:t>
       </w:r>
     </w:p>
     <w:p>
@@ -767,15 +818,67 @@
         </w:numPr>
         <w:rPr>
           <w:bCs/>
-          <w:highlight w:val="yellow"/>
-        </w:rPr>
-      </w:pPr>
-      <w:r>
-        <w:rPr>
-          <w:bCs/>
-          <w:highlight w:val="yellow"/>
-        </w:rPr>
-        <w:t>Are cereals labeled for “health” actually healthier?</w:t>
+        </w:rPr>
+      </w:pPr>
+      <w:r>
+        <w:rPr>
+          <w:bCs/>
+        </w:rPr>
+        <w:t xml:space="preserve">Which </w:t>
+      </w:r>
+      <w:r>
+        <w:rPr>
+          <w:bCs/>
+        </w:rPr>
+        <w:t xml:space="preserve">words or phrases </w:t>
+      </w:r>
+      <w:r>
+        <w:rPr>
+          <w:bCs/>
+        </w:rPr>
+        <w:t xml:space="preserve">are </w:t>
+      </w:r>
+      <w:r>
+        <w:rPr>
+          <w:bCs/>
+        </w:rPr>
+        <w:t>help</w:t>
+      </w:r>
+      <w:r>
+        <w:rPr>
+          <w:bCs/>
+        </w:rPr>
+        <w:t>ful</w:t>
+      </w:r>
+      <w:r>
+        <w:rPr>
+          <w:bCs/>
+        </w:rPr>
+        <w:t xml:space="preserve"> </w:t>
+      </w:r>
+      <w:r>
+        <w:rPr>
+          <w:bCs/>
+        </w:rPr>
+        <w:t>in</w:t>
+      </w:r>
+      <w:r>
+        <w:rPr>
+          <w:bCs/>
+        </w:rPr>
+        <w:t xml:space="preserve"> understand</w:t>
+      </w:r>
+      <w:r>
+        <w:rPr>
+          <w:bCs/>
+        </w:rPr>
+        <w:t>ing</w:t>
+      </w:r>
+      <w:r>
+        <w:rPr>
+          <w:bCs/>
+        </w:rPr>
+        <w:t xml:space="preserve"> the context?</w:t>
       </w:r>
     </w:p>
     <w:p>
@@ -787,15 +890,25 @@
         </w:numPr>
         <w:rPr>
           <w:bCs/>
-          <w:highlight w:val="yellow"/>
-        </w:rPr>
-      </w:pPr>
-      <w:r>
-        <w:rPr>
-          <w:bCs/>
-          <w:highlight w:val="yellow"/>
-        </w:rPr>
-        <w:t>How do portion sizes affect the healthiness of a cereal?</w:t>
+        </w:rPr>
+      </w:pPr>
+      <w:r>
+        <w:rPr>
+          <w:bCs/>
+        </w:rPr>
+        <w:t xml:space="preserve">Which words or phrases </w:t>
+      </w:r>
+      <w:r>
+        <w:rPr>
+          <w:bCs/>
+        </w:rPr>
+        <w:t xml:space="preserve">are detrimental to understanding the </w:t>
+      </w:r>
+      <w:r>
+        <w:rPr>
+          <w:bCs/>
+        </w:rPr>
+        <w:t>context?</w:t>
       </w:r>
     </w:p>
     <w:p>
@@ -807,15 +920,13 @@
         </w:numPr>
         <w:rPr>
           <w:bCs/>
-          <w:highlight w:val="yellow"/>
-        </w:rPr>
-      </w:pPr>
-      <w:r>
-        <w:rPr>
-          <w:bCs/>
-          <w:highlight w:val="yellow"/>
-        </w:rPr>
-        <w:t>Which nutritional components are correlated to healthy/unhealthy cereal?</w:t>
+        </w:rPr>
+      </w:pPr>
+      <w:r>
+        <w:rPr>
+          <w:bCs/>
+        </w:rPr>
+        <w:t>Do special symbols contribute to the meaning of the sentence, or steer the meaning off course?</w:t>
       </w:r>
     </w:p>
     <w:p>
@@ -827,15 +938,13 @@
         </w:numPr>
         <w:rPr>
           <w:bCs/>
-          <w:highlight w:val="yellow"/>
-        </w:rPr>
-      </w:pPr>
-      <w:r>
-        <w:rPr>
-          <w:bCs/>
-          <w:highlight w:val="yellow"/>
-        </w:rPr>
-        <w:t>How does the healthiness of a cereal differ based on the manufacturer?</w:t>
+        </w:rPr>
+      </w:pPr>
+      <w:r>
+        <w:rPr>
+          <w:bCs/>
+        </w:rPr>
+        <w:t>Does the length of a tweet have any correlation to its meaning?</w:t>
       </w:r>
     </w:p>
     <w:p>
@@ -847,15 +956,13 @@
         </w:numPr>
         <w:rPr>
           <w:bCs/>
-          <w:highlight w:val="yellow"/>
-        </w:rPr>
-      </w:pPr>
-      <w:r>
-        <w:rPr>
-          <w:bCs/>
-          <w:highlight w:val="yellow"/>
-        </w:rPr>
-        <w:t xml:space="preserve">What cereal attributes lead to a higher rating? </w:t>
+        </w:rPr>
+      </w:pPr>
+      <w:r>
+        <w:rPr>
+          <w:bCs/>
+        </w:rPr>
+        <w:t>Does punctuation (‘!’ vs ‘.’) make a difference?</w:t>
       </w:r>
     </w:p>
     <w:p>
@@ -863,29 +970,55 @@
         <w:ind w:left="60"/>
         <w:rPr>
           <w:rStyle w:val="IntenseEmphasis"/>
-          <w:highlight w:val="yellow"/>
-        </w:rPr>
-      </w:pPr>
-      <w:r>
-        <w:rPr>
-          <w:bCs/>
-          <w:highlight w:val="yellow"/>
+        </w:rPr>
+      </w:pPr>
+      <w:r>
+        <w:rPr>
+          <w:bCs/>
         </w:rPr>
         <w:t>We</w:t>
       </w:r>
       <w:r>
         <w:rPr>
           <w:bCs/>
-          <w:highlight w:val="yellow"/>
         </w:rPr>
         <w:t xml:space="preserve">’ll be looking at data from </w:t>
       </w:r>
       <w:r>
         <w:rPr>
           <w:bCs/>
-          <w:highlight w:val="yellow"/>
-        </w:rPr>
-        <w:t>approximately 80 cereal brands in order to reduce the chance of brand bias.</w:t>
+        </w:rPr>
+        <w:t xml:space="preserve">approximately </w:t>
+      </w:r>
+      <w:r>
+        <w:rPr>
+          <w:bCs/>
+        </w:rPr>
+        <w:t>20,000</w:t>
+      </w:r>
+      <w:r>
+        <w:rPr>
+          <w:bCs/>
+        </w:rPr>
+        <w:t xml:space="preserve"> </w:t>
+      </w:r>
+      <w:r>
+        <w:rPr>
+          <w:bCs/>
+        </w:rPr>
+        <w:t>tweets</w:t>
+      </w:r>
+      <w:r>
+        <w:rPr>
+          <w:bCs/>
+        </w:rPr>
+        <w:t xml:space="preserve"> in order to </w:t>
+      </w:r>
+      <w:r>
+        <w:rPr>
+          <w:bCs/>
+        </w:rPr>
+        <w:t>study a wide variety of examples.</w:t>
       </w:r>
     </w:p>
     <w:p>
@@ -940,32 +1073,39 @@
           <w:bCs/>
         </w:rPr>
       </w:pPr>
-      <w:r>
-        <w:rPr>
-          <w:bCs/>
-        </w:rPr>
-        <w:t>Next we will do some exploratory data analysis. This will help us learn a little more about the tweets that we are dealing with. We can see if there are any clear differences between disaster and non-disaster tweets such as their number of characters or words.</w:t>
-      </w:r>
-    </w:p>
-    <w:p>
-      <w:pPr>
-        <w:rPr>
-          <w:bCs/>
-        </w:rPr>
-      </w:pPr>
-      <w:r>
-        <w:rPr>
-          <w:bCs/>
-        </w:rPr>
-        <w:t>Lastly, we will do some modeling. We will need to vectorize the text so that it can be used by regression models. Then we can build a ridge regression model to determine the qualities of disaster tweets compared to non-disaster tweets. Finally,</w:t>
-      </w:r>
-      <w:bookmarkStart w:id="0" w:name="_GoBack"/>
-      <w:bookmarkEnd w:id="0"/>
-      <w:r>
-        <w:rPr>
-          <w:bCs/>
-        </w:rPr>
-        <w:t xml:space="preserve"> we can use a test dataset to predict if the tweets are based on a disaster.</w:t>
+      <w:proofErr w:type="gramStart"/>
+      <w:r>
+        <w:rPr>
+          <w:bCs/>
+        </w:rPr>
+        <w:t>Next</w:t>
+      </w:r>
+      <w:proofErr w:type="gramEnd"/>
+      <w:r>
+        <w:rPr>
+          <w:bCs/>
+        </w:rPr>
+        <w:t xml:space="preserve"> we will do some exploratory data analysis. This will help us learn a little more about the tweets that we are dealing with. We can see if there are any clear differences between disaster and non-disaster tweets such as their number of characters or words.</w:t>
+      </w:r>
+    </w:p>
+    <w:p>
+      <w:pPr>
+        <w:rPr>
+          <w:bCs/>
+        </w:rPr>
+      </w:pPr>
+      <w:r>
+        <w:rPr>
+          <w:bCs/>
+        </w:rPr>
+        <w:t xml:space="preserve">Lastly, we will do some modeling. We will need to vectorize the text so that it can be used by regression models. Then we can build a ridge regression model to determine the qualities of disaster tweets </w:t>
+      </w:r>
+      <w:r>
+        <w:rPr>
+          <w:bCs/>
+        </w:rPr>
+        <w:lastRenderedPageBreak/>
+        <w:t>compared to non-disaster tweets. Finally, we can use a test dataset to predict if the tweets are based on a disaster.</w:t>
       </w:r>
     </w:p>
     <w:p>
@@ -979,7 +1119,6 @@
         <w:rPr>
           <w:rStyle w:val="IntenseEmphasis"/>
         </w:rPr>
-        <w:lastRenderedPageBreak/>
         <w:t>Potential Issues?</w:t>
       </w:r>
     </w:p>
@@ -1028,7 +1167,21 @@
         <w:rPr>
           <w:bCs/>
         </w:rPr>
-        <w:t xml:space="preserve"> this course beyond organizing unstructured data. We are comfortable dealing with stopwords and tokenizing but when it comes to interpreting the tweets, we expect to have complications. Thankfully, there are many resources to help us move forward and try different methods.</w:t>
+        <w:t xml:space="preserve"> this course beyond organizing unstructured data. We are comfortable dealing with </w:t>
+      </w:r>
+      <w:proofErr w:type="spellStart"/>
+      <w:r>
+        <w:rPr>
+          <w:bCs/>
+        </w:rPr>
+        <w:t>stopwords</w:t>
+      </w:r>
+      <w:proofErr w:type="spellEnd"/>
+      <w:r>
+        <w:rPr>
+          <w:bCs/>
+        </w:rPr>
+        <w:t xml:space="preserve"> and tokenizing but when it comes to interpreting the tweets, we expect to have complications. Thankfully, there are many resources to help us move forward and try different methods.</w:t>
       </w:r>
     </w:p>
     <w:p>
@@ -1067,50 +1220,40 @@
       <w:r>
         <w:rPr>
           <w:bCs/>
-          <w:highlight w:val="yellow"/>
-        </w:rPr>
-        <w:t>Having a bowl of cereal for breakfast is one of the most popular morning traditions in the world.</w:t>
-      </w:r>
-      <w:r>
-        <w:rPr>
-          <w:bCs/>
-          <w:highlight w:val="yellow"/>
-        </w:rPr>
-        <w:t xml:space="preserve"> </w:t>
-      </w:r>
-      <w:r>
-        <w:rPr>
-          <w:bCs/>
-          <w:highlight w:val="yellow"/>
-        </w:rPr>
-        <w:t xml:space="preserve">Cereal brands come in all kinds of varieties. The ones targeted for younger consumers tend to contain more sugary contents such as chocolate or marshmallows. Cereals targeted for older audiences, or just people who are looking out for their health, </w:t>
-      </w:r>
-      <w:r>
-        <w:rPr>
-          <w:bCs/>
-          <w:highlight w:val="yellow"/>
-        </w:rPr>
-        <w:t xml:space="preserve">tend to have little to no sugar, and contain more vitamins, minerals, and whole grain. </w:t>
-      </w:r>
-      <w:r>
-        <w:rPr>
-          <w:bCs/>
-          <w:highlight w:val="yellow"/>
-        </w:rPr>
-        <w:t xml:space="preserve">The assumption of most </w:t>
-      </w:r>
-      <w:r>
-        <w:rPr>
-          <w:bCs/>
-          <w:highlight w:val="yellow"/>
-        </w:rPr>
-        <w:t xml:space="preserve">people is that cereal brands that are labeled as ‘healthy’ are actually not all that healthy. There are arguments that all cereal is unhealthy, despite the labeling. </w:t>
-      </w:r>
-      <w:r>
-        <w:rPr>
-          <w:highlight w:val="yellow"/>
-        </w:rPr>
-        <w:t>The purpose behind this course project is to use exploratory data analysis, clustering techniques, and correlation analysis to determine the health benefits, or lack thereof, of different cereals.</w:t>
+        </w:rPr>
+        <w:t xml:space="preserve">Context can be difficult to interpret in text-based communication. It puts you in a position where you can’t pick up on a person’s mood or their body language in order to determine their meaning. This is particularly difficult when trying to interpret phrases like “This day has been a total disaster!” Add to this problem the vagueness and incoherent nature of messages sent over Twitter, </w:t>
+      </w:r>
+      <w:r>
+        <w:rPr>
+          <w:bCs/>
+        </w:rPr>
+        <w:t xml:space="preserve">combined with </w:t>
+      </w:r>
+      <w:proofErr w:type="spellStart"/>
+      <w:r>
+        <w:rPr>
+          <w:bCs/>
+        </w:rPr>
+        <w:t>hastags</w:t>
+      </w:r>
+      <w:proofErr w:type="spellEnd"/>
+      <w:r>
+        <w:rPr>
+          <w:bCs/>
+        </w:rPr>
+        <w:t xml:space="preserve"> and special characters, </w:t>
+      </w:r>
+      <w:r>
+        <w:rPr>
+          <w:bCs/>
+        </w:rPr>
+        <w:t>and you end up with a very difficult challenge</w:t>
+      </w:r>
+      <w:r>
+        <w:rPr>
+          <w:bCs/>
+        </w:rPr>
+        <w:t xml:space="preserve"> for any human. The purpose of this project is to find out if a computer, given enough data, can determine whether a Tweet is about a real disaster, or just a figure of speech.</w:t>
       </w:r>
     </w:p>
     <w:sectPr>
@@ -1124,7 +1267,7 @@
 </file>
 
 <file path=word/numbering.xml><?xml version="1.0" encoding="utf-8"?>
-<w:numbering xmlns:wpc="http://schemas.microsoft.com/office/word/2010/wordprocessingCanvas" xmlns:cx="http://schemas.microsoft.com/office/drawing/2014/chartex" xmlns:cx1="http://schemas.microsoft.com/office/drawing/2015/9/8/chartex" xmlns:cx2="http://schemas.microsoft.com/office/drawing/2015/10/21/chartex" xmlns:cx3="http://schemas.microsoft.com/office/drawing/2016/5/9/chartex" xmlns:cx4="http://schemas.microsoft.com/office/drawing/2016/5/10/chartex" xmlns:cx5="http://schemas.microsoft.com/office/drawing/2016/5/11/chartex" xmlns:cx6="http://schemas.microsoft.com/office/drawing/2016/5/12/chartex" xmlns:cx7="http://schemas.microsoft.com/office/drawing/2016/5/13/chartex" xmlns:cx8="http://schemas.microsoft.com/office/drawing/2016/5/14/chartex" xmlns:mc="http://schemas.openxmlformats.org/markup-compatibility/2006" xmlns:aink="http://schemas.microsoft.com/office/drawing/2016/ink" xmlns:am3d="http://schemas.microsoft.com/office/drawing/2017/model3d" xmlns:o="urn:schemas-microsoft-com:office:office" xmlns:r="http://schemas.openxmlformats.org/officeDocument/2006/relationships" xmlns:m="http://schemas.openxmlformats.org/officeDocument/2006/math" xmlns:v="urn:schemas-microsoft-com:vml" xmlns:wp14="http://schemas.microsoft.com/office/word/2010/wordprocessingDrawing" xmlns:wp="http://schemas.openxmlformats.org/drawingml/2006/wordprocessingDrawing" xmlns:w10="urn:schemas-microsoft-com:office:word" xmlns:w="http://schemas.openxmlformats.org/wordprocessingml/2006/main" xmlns:w14="http://schemas.microsoft.com/office/word/2010/wordml" xmlns:w15="http://schemas.microsoft.com/office/word/2012/wordml" xmlns:w16cid="http://schemas.microsoft.com/office/word/2016/wordml/cid" xmlns:w16se="http://schemas.microsoft.com/office/word/2015/wordml/symex" xmlns:wpg="http://schemas.microsoft.com/office/word/2010/wordprocessingGroup" xmlns:wpi="http://schemas.microsoft.com/office/word/2010/wordprocessingInk" xmlns:wne="http://schemas.microsoft.com/office/word/2006/wordml" xmlns:wps="http://schemas.microsoft.com/office/word/2010/wordprocessingShape" mc:Ignorable="w14 w15 w16se w16cid wp14">
+<w:numbering xmlns:wpc="http://schemas.microsoft.com/office/word/2010/wordprocessingCanvas" xmlns:cx="http://schemas.microsoft.com/office/drawing/2014/chartex" xmlns:cx1="http://schemas.microsoft.com/office/drawing/2015/9/8/chartex" xmlns:cx2="http://schemas.microsoft.com/office/drawing/2015/10/21/chartex" xmlns:cx3="http://schemas.microsoft.com/office/drawing/2016/5/9/chartex" xmlns:cx4="http://schemas.microsoft.com/office/drawing/2016/5/10/chartex" xmlns:cx5="http://schemas.microsoft.com/office/drawing/2016/5/11/chartex" xmlns:cx6="http://schemas.microsoft.com/office/drawing/2016/5/12/chartex" xmlns:cx7="http://schemas.microsoft.com/office/drawing/2016/5/13/chartex" xmlns:cx8="http://schemas.microsoft.com/office/drawing/2016/5/14/chartex" xmlns:mc="http://schemas.openxmlformats.org/markup-compatibility/2006" xmlns:aink="http://schemas.microsoft.com/office/drawing/2016/ink" xmlns:am3d="http://schemas.microsoft.com/office/drawing/2017/model3d" xmlns:o="urn:schemas-microsoft-com:office:office" xmlns:r="http://schemas.openxmlformats.org/officeDocument/2006/relationships" xmlns:m="http://schemas.openxmlformats.org/officeDocument/2006/math" xmlns:v="urn:schemas-microsoft-com:vml" xmlns:wp14="http://schemas.microsoft.com/office/word/2010/wordprocessingDrawing" xmlns:wp="http://schemas.openxmlformats.org/drawingml/2006/wordprocessingDrawing" xmlns:w10="urn:schemas-microsoft-com:office:word" xmlns:w="http://schemas.openxmlformats.org/wordprocessingml/2006/main" xmlns:w14="http://schemas.microsoft.com/office/word/2010/wordml" xmlns:w15="http://schemas.microsoft.com/office/word/2012/wordml" xmlns:w16cex="http://schemas.microsoft.com/office/word/2018/wordml/cex" xmlns:w16cid="http://schemas.microsoft.com/office/word/2016/wordml/cid" xmlns:w16="http://schemas.microsoft.com/office/word/2018/wordml" xmlns:w16se="http://schemas.microsoft.com/office/word/2015/wordml/symex" xmlns:wpg="http://schemas.microsoft.com/office/word/2010/wordprocessingGroup" xmlns:wpi="http://schemas.microsoft.com/office/word/2010/wordprocessingInk" xmlns:wne="http://schemas.microsoft.com/office/word/2006/wordml" xmlns:wps="http://schemas.microsoft.com/office/word/2010/wordprocessingShape" mc:Ignorable="w14 w15 w16se w16cid w16 w16cex wp14">
   <w:abstractNum w:abstractNumId="0" w15:restartNumberingAfterBreak="0">
     <w:nsid w:val="29770326"/>
     <w:multiLevelType w:val="hybridMultilevel"/>
@@ -1605,7 +1748,7 @@
 </file>
 
 <file path=word/styles.xml><?xml version="1.0" encoding="utf-8"?>
-<w:styles xmlns:mc="http://schemas.openxmlformats.org/markup-compatibility/2006" xmlns:r="http://schemas.openxmlformats.org/officeDocument/2006/relationships" xmlns:w="http://schemas.openxmlformats.org/wordprocessingml/2006/main" xmlns:w14="http://schemas.microsoft.com/office/word/2010/wordml" xmlns:w15="http://schemas.microsoft.com/office/word/2012/wordml" xmlns:w16cid="http://schemas.microsoft.com/office/word/2016/wordml/cid" xmlns:w16se="http://schemas.microsoft.com/office/word/2015/wordml/symex" mc:Ignorable="w14 w15 w16se w16cid">
+<w:styles xmlns:mc="http://schemas.openxmlformats.org/markup-compatibility/2006" xmlns:r="http://schemas.openxmlformats.org/officeDocument/2006/relationships" xmlns:w="http://schemas.openxmlformats.org/wordprocessingml/2006/main" xmlns:w14="http://schemas.microsoft.com/office/word/2010/wordml" xmlns:w15="http://schemas.microsoft.com/office/word/2012/wordml" xmlns:w16cex="http://schemas.microsoft.com/office/word/2018/wordml/cex" xmlns:w16cid="http://schemas.microsoft.com/office/word/2016/wordml/cid" xmlns:w16="http://schemas.microsoft.com/office/word/2018/wordml" xmlns:w16se="http://schemas.microsoft.com/office/word/2015/wordml/symex" mc:Ignorable="w14 w15 w16se w16cid w16 w16cex">
   <w:docDefaults>
     <w:rPrDefault>
       <w:rPr>
@@ -1621,7 +1764,7 @@
       </w:pPr>
     </w:pPrDefault>
   </w:docDefaults>
-  <w:latentStyles w:defLockedState="0" w:defUIPriority="99" w:defSemiHidden="0" w:defUnhideWhenUsed="0" w:defQFormat="0" w:count="377">
+  <w:latentStyles w:defLockedState="0" w:defUIPriority="99" w:defSemiHidden="0" w:defUnhideWhenUsed="0" w:defQFormat="0" w:count="376">
     <w:lsdException w:name="Normal" w:uiPriority="0" w:qFormat="1"/>
     <w:lsdException w:name="heading 1" w:uiPriority="9" w:qFormat="1"/>
     <w:lsdException w:name="heading 2" w:semiHidden="1" w:uiPriority="9" w:unhideWhenUsed="1" w:qFormat="1"/>
@@ -1998,7 +2141,6 @@
     <w:lsdException w:name="Hashtag" w:semiHidden="1" w:unhideWhenUsed="1"/>
     <w:lsdException w:name="Unresolved Mention" w:semiHidden="1" w:unhideWhenUsed="1"/>
     <w:lsdException w:name="Smart Link" w:semiHidden="1" w:unhideWhenUsed="1"/>
-    <w:lsdException w:name="Smart Link Error" w:semiHidden="1" w:unhideWhenUsed="1"/>
   </w:latentStyles>
   <w:style w:type="paragraph" w:default="1" w:styleId="Normal">
     <w:name w:val="Normal"/>
@@ -2496,7 +2638,7 @@
 </file>
 
 <file path=customXml/itemProps1.xml><?xml version="1.0" encoding="utf-8"?>
-<ds:datastoreItem xmlns:ds="http://schemas.openxmlformats.org/officeDocument/2006/customXml" ds:itemID="{FE1F892E-E86B-4A69-9B39-41E0F69516B2}">
+<ds:datastoreItem xmlns:ds="http://schemas.openxmlformats.org/officeDocument/2006/customXml" ds:itemID="{BAA9F125-D3C6-4F92-8BEE-9E12270582C2}">
   <ds:schemaRefs>
     <ds:schemaRef ds:uri="http://schemas.openxmlformats.org/officeDocument/2006/bibliography"/>
   </ds:schemaRefs>

</xml_diff>